<commit_message>
Actualización de manuales técnicos y de usuario
</commit_message>
<xml_diff>
--- a/docs/manual_usuario.docx
+++ b/docs/manual_usuario.docx
@@ -1,6 +1,6 @@
 
 <file path=word/document.xml><?xml version="1.0" encoding="utf-8"?>
-<w:document xmlns:wpc="http://schemas.microsoft.com/office/word/2010/wordprocessingCanvas" xmlns:cx="http://schemas.microsoft.com/office/drawing/2014/chartex" xmlns:cx1="http://schemas.microsoft.com/office/drawing/2015/9/8/chartex" xmlns:cx2="http://schemas.microsoft.com/office/drawing/2015/10/21/chartex" xmlns:cx3="http://schemas.microsoft.com/office/drawing/2016/5/9/chartex" xmlns:cx4="http://schemas.microsoft.com/office/drawing/2016/5/10/chartex" xmlns:cx5="http://schemas.microsoft.com/office/drawing/2016/5/11/chartex" xmlns:cx6="http://schemas.microsoft.com/office/drawing/2016/5/12/chartex" xmlns:cx7="http://schemas.microsoft.com/office/drawing/2016/5/13/chartex" xmlns:cx8="http://schemas.microsoft.com/office/drawing/2016/5/14/chartex" xmlns:mc="http://schemas.openxmlformats.org/markup-compatibility/2006" xmlns:aink="http://schemas.microsoft.com/office/drawing/2016/ink" xmlns:am3d="http://schemas.microsoft.com/office/drawing/2017/model3d" xmlns:o="urn:schemas-microsoft-com:office:office" xmlns:r="http://schemas.openxmlformats.org/officeDocument/2006/relationships" xmlns:m="http://schemas.openxmlformats.org/officeDocument/2006/math" xmlns:v="urn:schemas-microsoft-com:vml" xmlns:wp14="http://schemas.microsoft.com/office/word/2010/wordprocessingDrawing" xmlns:wp="http://schemas.openxmlformats.org/drawingml/2006/wordprocessingDrawing" xmlns:w10="urn:schemas-microsoft-com:office:word" xmlns:w="http://schemas.openxmlformats.org/wordprocessingml/2006/main" xmlns:w14="http://schemas.microsoft.com/office/word/2010/wordml" xmlns:w15="http://schemas.microsoft.com/office/word/2012/wordml" xmlns:w16cex="http://schemas.microsoft.com/office/word/2018/wordml/cex" xmlns:w16cid="http://schemas.microsoft.com/office/word/2016/wordml/cid" xmlns:w16="http://schemas.microsoft.com/office/word/2018/wordml" xmlns:w16sdtdh="http://schemas.microsoft.com/office/word/2020/wordml/sdtdatahash" xmlns:w16se="http://schemas.microsoft.com/office/word/2015/wordml/symex" xmlns:wpg="http://schemas.microsoft.com/office/word/2010/wordprocessingGroup" xmlns:wpi="http://schemas.microsoft.com/office/word/2010/wordprocessingInk" xmlns:wne="http://schemas.microsoft.com/office/word/2006/wordml" xmlns:wps="http://schemas.microsoft.com/office/word/2010/wordprocessingShape" mc:Ignorable="w14 w15 w16se w16cid w16 w16cex w16sdtdh wp14">
+<w:document xmlns:wpc="http://schemas.microsoft.com/office/word/2010/wordprocessingCanvas" xmlns:cx="http://schemas.microsoft.com/office/drawing/2014/chartex" xmlns:cx1="http://schemas.microsoft.com/office/drawing/2015/9/8/chartex" xmlns:cx2="http://schemas.microsoft.com/office/drawing/2015/10/21/chartex" xmlns:cx3="http://schemas.microsoft.com/office/drawing/2016/5/9/chartex" xmlns:cx4="http://schemas.microsoft.com/office/drawing/2016/5/10/chartex" xmlns:cx5="http://schemas.microsoft.com/office/drawing/2016/5/11/chartex" xmlns:cx6="http://schemas.microsoft.com/office/drawing/2016/5/12/chartex" xmlns:cx7="http://schemas.microsoft.com/office/drawing/2016/5/13/chartex" xmlns:cx8="http://schemas.microsoft.com/office/drawing/2016/5/14/chartex" xmlns:mc="http://schemas.openxmlformats.org/markup-compatibility/2006" xmlns:aink="http://schemas.microsoft.com/office/drawing/2016/ink" xmlns:am3d="http://schemas.microsoft.com/office/drawing/2017/model3d" xmlns:o="urn:schemas-microsoft-com:office:office" xmlns:r="http://schemas.openxmlformats.org/officeDocument/2006/relationships" xmlns:m="http://schemas.openxmlformats.org/officeDocument/2006/math" xmlns:v="urn:schemas-microsoft-com:vml" xmlns:wp14="http://schemas.microsoft.com/office/word/2010/wordprocessingDrawing" xmlns:wp="http://schemas.openxmlformats.org/drawingml/2006/wordprocessingDrawing" xmlns:w10="urn:schemas-microsoft-com:office:word" xmlns:w="http://schemas.openxmlformats.org/wordprocessingml/2006/main" xmlns:w14="http://schemas.microsoft.com/office/word/2010/wordml" xmlns:w15="http://schemas.microsoft.com/office/word/2012/wordml" xmlns:w16cid="http://schemas.microsoft.com/office/word/2016/wordml/cid" xmlns:w16se="http://schemas.microsoft.com/office/word/2015/wordml/symex" xmlns:wpg="http://schemas.microsoft.com/office/word/2010/wordprocessingGroup" xmlns:wpi="http://schemas.microsoft.com/office/word/2010/wordprocessingInk" xmlns:wne="http://schemas.microsoft.com/office/word/2006/wordml" xmlns:wps="http://schemas.microsoft.com/office/word/2010/wordprocessingShape" mc:Ignorable="w14 w15 w16se w16cid wp14">
   <w:body>
     <w:p>
       <w:pPr>
@@ -31,6 +31,72 @@
     <w:p>
       <w:pPr>
         <w:pStyle w:val="Ttulo1"/>
+        <w:jc w:val="both"/>
+        <w:rPr>
+          <w:rFonts w:ascii="Times New Roman" w:hAnsi="Times New Roman" w:cs="Times New Roman"/>
+          <w:color w:val="FF0000"/>
+          <w:u w:val="single"/>
+        </w:rPr>
+      </w:pPr>
+      <w:r>
+        <w:rPr>
+          <w:rFonts w:ascii="Times New Roman" w:hAnsi="Times New Roman" w:cs="Times New Roman"/>
+          <w:color w:val="FF0000"/>
+          <w:u w:val="single"/>
+        </w:rPr>
+        <w:t>Introducción</w:t>
+      </w:r>
+    </w:p>
+    <w:p>
+      <w:pPr>
+        <w:jc w:val="both"/>
+        <w:rPr>
+          <w:rFonts w:ascii="Times New Roman" w:hAnsi="Times New Roman" w:cs="Times New Roman"/>
+          <w:sz w:val="24"/>
+          <w:szCs w:val="24"/>
+        </w:rPr>
+      </w:pPr>
+      <w:proofErr w:type="spellStart"/>
+      <w:r>
+        <w:rPr>
+          <w:rFonts w:ascii="Times New Roman" w:hAnsi="Times New Roman" w:cs="Times New Roman"/>
+          <w:sz w:val="24"/>
+          <w:szCs w:val="24"/>
+        </w:rPr>
+        <w:t>CodexGamer</w:t>
+      </w:r>
+      <w:proofErr w:type="spellEnd"/>
+      <w:r>
+        <w:rPr>
+          <w:rFonts w:ascii="Times New Roman" w:hAnsi="Times New Roman" w:cs="Times New Roman"/>
+          <w:sz w:val="24"/>
+          <w:szCs w:val="24"/>
+        </w:rPr>
+        <w:t xml:space="preserve"> es una página informativa sobre periféricos </w:t>
+      </w:r>
+      <w:proofErr w:type="spellStart"/>
+      <w:r>
+        <w:rPr>
+          <w:rFonts w:ascii="Times New Roman" w:hAnsi="Times New Roman" w:cs="Times New Roman"/>
+          <w:sz w:val="24"/>
+          <w:szCs w:val="24"/>
+        </w:rPr>
+        <w:t>gaming</w:t>
+      </w:r>
+      <w:proofErr w:type="spellEnd"/>
+      <w:r>
+        <w:rPr>
+          <w:rFonts w:ascii="Times New Roman" w:hAnsi="Times New Roman" w:cs="Times New Roman"/>
+          <w:sz w:val="24"/>
+          <w:szCs w:val="24"/>
+        </w:rPr>
+        <w:t>. Un sitio para explorar teclados, ratones, audífonos y monitores, con detalles como descripciones, precios, ventajas y desventajas. Es responsive, funciona en computadoras y móviles.</w:t>
+      </w:r>
+    </w:p>
+    <w:p>
+      <w:pPr>
+        <w:pStyle w:val="Ttulo1"/>
+        <w:jc w:val="both"/>
         <w:rPr>
           <w:rFonts w:ascii="Times New Roman" w:hAnsi="Times New Roman" w:cs="Times New Roman"/>
           <w:color w:val="00B050"/>
@@ -40,81 +106,10 @@
       <w:r>
         <w:rPr>
           <w:rFonts w:ascii="Times New Roman" w:hAnsi="Times New Roman" w:cs="Times New Roman"/>
-          <w:color w:val="00B050"/>
+          <w:color w:val="FF0000"/>
           <w:u w:val="single"/>
         </w:rPr>
-        <w:t>Introducción</w:t>
-      </w:r>
-    </w:p>
-    <w:p>
-      <w:pPr>
-        <w:rPr>
-          <w:rFonts w:ascii="Times New Roman" w:hAnsi="Times New Roman" w:cs="Times New Roman"/>
-          <w:sz w:val="24"/>
-          <w:szCs w:val="24"/>
-        </w:rPr>
-      </w:pPr>
-      <w:proofErr w:type="spellStart"/>
-      <w:r>
-        <w:rPr>
-          <w:rFonts w:ascii="Times New Roman" w:hAnsi="Times New Roman" w:cs="Times New Roman"/>
-          <w:sz w:val="24"/>
-          <w:szCs w:val="24"/>
-        </w:rPr>
-        <w:t>CodexGamer</w:t>
-      </w:r>
-      <w:proofErr w:type="spellEnd"/>
-      <w:r>
-        <w:rPr>
-          <w:rFonts w:ascii="Times New Roman" w:hAnsi="Times New Roman" w:cs="Times New Roman"/>
-          <w:sz w:val="24"/>
-          <w:szCs w:val="24"/>
-        </w:rPr>
-        <w:t xml:space="preserve"> es una página informativa sobre periféricos </w:t>
-      </w:r>
-      <w:proofErr w:type="spellStart"/>
-      <w:r>
-        <w:rPr>
-          <w:rFonts w:ascii="Times New Roman" w:hAnsi="Times New Roman" w:cs="Times New Roman"/>
-          <w:sz w:val="24"/>
-          <w:szCs w:val="24"/>
-        </w:rPr>
-        <w:t>gaming</w:t>
-      </w:r>
-      <w:proofErr w:type="spellEnd"/>
-      <w:r>
-        <w:rPr>
-          <w:rFonts w:ascii="Times New Roman" w:hAnsi="Times New Roman" w:cs="Times New Roman"/>
-          <w:sz w:val="24"/>
-          <w:szCs w:val="24"/>
-        </w:rPr>
-        <w:t>. Un sitio para explorar teclados, ratones, audífonos y monitores, con detalles como descripciones, precios, ventajas y desventajas. Es responsive, funciona en computadoras y móviles.</w:t>
-      </w:r>
-    </w:p>
-    <w:p>
-      <w:pPr>
-        <w:pStyle w:val="Ttulo1"/>
-        <w:rPr>
-          <w:rFonts w:ascii="Times New Roman" w:hAnsi="Times New Roman" w:cs="Times New Roman"/>
-          <w:color w:val="00B050"/>
-          <w:u w:val="single"/>
-        </w:rPr>
-      </w:pPr>
-      <w:r>
-        <w:rPr>
-          <w:rFonts w:ascii="Times New Roman" w:hAnsi="Times New Roman" w:cs="Times New Roman"/>
-          <w:color w:val="00B050"/>
-          <w:u w:val="single"/>
-        </w:rPr>
-        <w:t>Navegación</w:t>
-      </w:r>
-      <w:r>
-        <w:rPr>
-          <w:rFonts w:ascii="Times New Roman" w:hAnsi="Times New Roman" w:cs="Times New Roman"/>
-          <w:color w:val="00B050"/>
-          <w:u w:val="single"/>
-        </w:rPr>
-        <w:t xml:space="preserve"> por la pagina</w:t>
+        <w:t>Navegación por la pagina</w:t>
       </w:r>
     </w:p>
     <w:p>
@@ -124,6 +119,7 @@
           <w:ilvl w:val="0"/>
           <w:numId w:val="1"/>
         </w:numPr>
+        <w:jc w:val="both"/>
         <w:rPr>
           <w:rFonts w:ascii="Times New Roman" w:hAnsi="Times New Roman" w:cs="Times New Roman"/>
           <w:sz w:val="24"/>
@@ -137,6 +133,59 @@
           <w:szCs w:val="24"/>
         </w:rPr>
         <w:t>Menú superior: En la barra fija de arriba, haz clic en "Inicio", "Teclados", "Ratones", "Audífonos" o "Monitores" para ir directamente a esa sección que desees.</w:t>
+      </w:r>
+    </w:p>
+    <w:p>
+      <w:pPr>
+        <w:pStyle w:val="Prrafodelista"/>
+        <w:jc w:val="both"/>
+        <w:rPr>
+          <w:rFonts w:ascii="Times New Roman" w:hAnsi="Times New Roman" w:cs="Times New Roman"/>
+          <w:sz w:val="24"/>
+          <w:szCs w:val="24"/>
+        </w:rPr>
+      </w:pPr>
+      <w:r>
+        <w:rPr>
+          <w:rFonts w:ascii="Times New Roman" w:hAnsi="Times New Roman" w:cs="Times New Roman"/>
+          <w:sz w:val="24"/>
+          <w:szCs w:val="24"/>
+        </w:rPr>
+        <w:drawing>
+          <wp:inline distT="0" distB="0" distL="0" distR="0" wp14:anchorId="1BD0B9D5" wp14:editId="4D45CE79">
+            <wp:extent cx="5400040" cy="2705735"/>
+            <wp:effectExtent l="0" t="0" r="0" b="0"/>
+            <wp:docPr id="1" name="Imagen 1"/>
+            <wp:cNvGraphicFramePr>
+              <a:graphicFrameLocks xmlns:a="http://schemas.openxmlformats.org/drawingml/2006/main" noChangeAspect="1"/>
+            </wp:cNvGraphicFramePr>
+            <a:graphic xmlns:a="http://schemas.openxmlformats.org/drawingml/2006/main">
+              <a:graphicData uri="http://schemas.openxmlformats.org/drawingml/2006/picture">
+                <pic:pic xmlns:pic="http://schemas.openxmlformats.org/drawingml/2006/picture">
+                  <pic:nvPicPr>
+                    <pic:cNvPr id="1" name=""/>
+                    <pic:cNvPicPr/>
+                  </pic:nvPicPr>
+                  <pic:blipFill>
+                    <a:blip r:embed="rId5"/>
+                    <a:stretch>
+                      <a:fillRect/>
+                    </a:stretch>
+                  </pic:blipFill>
+                  <pic:spPr>
+                    <a:xfrm>
+                      <a:off x="0" y="0"/>
+                      <a:ext cx="5400040" cy="2705735"/>
+                    </a:xfrm>
+                    <a:prstGeom prst="rect">
+                      <a:avLst/>
+                    </a:prstGeom>
+                  </pic:spPr>
+                </pic:pic>
+              </a:graphicData>
+            </a:graphic>
+          </wp:inline>
+        </w:drawing>
       </w:r>
     </w:p>
     <w:p>
@@ -146,6 +195,7 @@
           <w:ilvl w:val="0"/>
           <w:numId w:val="1"/>
         </w:numPr>
+        <w:jc w:val="both"/>
         <w:rPr>
           <w:rFonts w:ascii="Times New Roman" w:hAnsi="Times New Roman" w:cs="Times New Roman"/>
           <w:sz w:val="24"/>
@@ -177,6 +227,112 @@
           <w:szCs w:val="24"/>
         </w:rPr>
         <w:t xml:space="preserve"> para ver las categorías. Cada sección muestra tarjetas con imágenes y nombres.</w:t>
+      </w:r>
+    </w:p>
+    <w:p>
+      <w:pPr>
+        <w:pStyle w:val="Prrafodelista"/>
+        <w:jc w:val="both"/>
+        <w:rPr>
+          <w:rFonts w:ascii="Times New Roman" w:hAnsi="Times New Roman" w:cs="Times New Roman"/>
+          <w:sz w:val="24"/>
+          <w:szCs w:val="24"/>
+        </w:rPr>
+      </w:pPr>
+      <w:r>
+        <w:rPr>
+          <w:rFonts w:ascii="Times New Roman" w:hAnsi="Times New Roman" w:cs="Times New Roman"/>
+          <w:sz w:val="24"/>
+          <w:szCs w:val="24"/>
+        </w:rPr>
+        <w:drawing>
+          <wp:inline distT="0" distB="0" distL="0" distR="0" wp14:anchorId="5C8286A7" wp14:editId="2E9F9024">
+            <wp:extent cx="5400040" cy="1587500"/>
+            <wp:effectExtent l="0" t="0" r="0" b="0"/>
+            <wp:docPr id="2" name="Imagen 2"/>
+            <wp:cNvGraphicFramePr>
+              <a:graphicFrameLocks xmlns:a="http://schemas.openxmlformats.org/drawingml/2006/main" noChangeAspect="1"/>
+            </wp:cNvGraphicFramePr>
+            <a:graphic xmlns:a="http://schemas.openxmlformats.org/drawingml/2006/main">
+              <a:graphicData uri="http://schemas.openxmlformats.org/drawingml/2006/picture">
+                <pic:pic xmlns:pic="http://schemas.openxmlformats.org/drawingml/2006/picture">
+                  <pic:nvPicPr>
+                    <pic:cNvPr id="1" name=""/>
+                    <pic:cNvPicPr/>
+                  </pic:nvPicPr>
+                  <pic:blipFill>
+                    <a:blip r:embed="rId6"/>
+                    <a:stretch>
+                      <a:fillRect/>
+                    </a:stretch>
+                  </pic:blipFill>
+                  <pic:spPr>
+                    <a:xfrm>
+                      <a:off x="0" y="0"/>
+                      <a:ext cx="5400040" cy="1587500"/>
+                    </a:xfrm>
+                    <a:prstGeom prst="rect">
+                      <a:avLst/>
+                    </a:prstGeom>
+                  </pic:spPr>
+                </pic:pic>
+              </a:graphicData>
+            </a:graphic>
+          </wp:inline>
+        </w:drawing>
+      </w:r>
+    </w:p>
+    <w:p>
+      <w:pPr>
+        <w:pStyle w:val="Prrafodelista"/>
+        <w:jc w:val="both"/>
+        <w:rPr>
+          <w:rFonts w:ascii="Times New Roman" w:hAnsi="Times New Roman" w:cs="Times New Roman"/>
+          <w:sz w:val="24"/>
+          <w:szCs w:val="24"/>
+        </w:rPr>
+      </w:pPr>
+      <w:r>
+        <w:rPr>
+          <w:rFonts w:ascii="Times New Roman" w:hAnsi="Times New Roman" w:cs="Times New Roman"/>
+          <w:sz w:val="24"/>
+          <w:szCs w:val="24"/>
+        </w:rPr>
+        <w:drawing>
+          <wp:inline distT="0" distB="0" distL="0" distR="0" wp14:anchorId="73CA3BC9" wp14:editId="50D54739">
+            <wp:extent cx="5400040" cy="1583690"/>
+            <wp:effectExtent l="0" t="0" r="0" b="0"/>
+            <wp:docPr id="3" name="Imagen 3"/>
+            <wp:cNvGraphicFramePr>
+              <a:graphicFrameLocks xmlns:a="http://schemas.openxmlformats.org/drawingml/2006/main" noChangeAspect="1"/>
+            </wp:cNvGraphicFramePr>
+            <a:graphic xmlns:a="http://schemas.openxmlformats.org/drawingml/2006/main">
+              <a:graphicData uri="http://schemas.openxmlformats.org/drawingml/2006/picture">
+                <pic:pic xmlns:pic="http://schemas.openxmlformats.org/drawingml/2006/picture">
+                  <pic:nvPicPr>
+                    <pic:cNvPr id="1" name=""/>
+                    <pic:cNvPicPr/>
+                  </pic:nvPicPr>
+                  <pic:blipFill>
+                    <a:blip r:embed="rId7"/>
+                    <a:stretch>
+                      <a:fillRect/>
+                    </a:stretch>
+                  </pic:blipFill>
+                  <pic:spPr>
+                    <a:xfrm>
+                      <a:off x="0" y="0"/>
+                      <a:ext cx="5400040" cy="1583690"/>
+                    </a:xfrm>
+                    <a:prstGeom prst="rect">
+                      <a:avLst/>
+                    </a:prstGeom>
+                  </pic:spPr>
+                </pic:pic>
+              </a:graphicData>
+            </a:graphic>
+          </wp:inline>
+        </w:drawing>
       </w:r>
     </w:p>
     <w:p>
@@ -186,34 +342,90 @@
           <w:ilvl w:val="0"/>
           <w:numId w:val="1"/>
         </w:numPr>
-        <w:rPr>
-          <w:rFonts w:ascii="Times New Roman" w:hAnsi="Times New Roman" w:cs="Times New Roman"/>
-          <w:sz w:val="24"/>
-          <w:szCs w:val="24"/>
-        </w:rPr>
-      </w:pPr>
-      <w:r>
-        <w:rPr>
-          <w:rFonts w:ascii="Times New Roman" w:hAnsi="Times New Roman" w:cs="Times New Roman"/>
-          <w:sz w:val="24"/>
-          <w:szCs w:val="24"/>
-        </w:rPr>
+        <w:jc w:val="both"/>
+        <w:rPr>
+          <w:rFonts w:ascii="Times New Roman" w:hAnsi="Times New Roman" w:cs="Times New Roman"/>
+          <w:sz w:val="24"/>
+          <w:szCs w:val="24"/>
+        </w:rPr>
+      </w:pPr>
+      <w:r>
+        <w:rPr>
+          <w:rFonts w:ascii="Times New Roman" w:hAnsi="Times New Roman" w:cs="Times New Roman"/>
+          <w:sz w:val="24"/>
+          <w:szCs w:val="24"/>
+        </w:rPr>
+        <w:lastRenderedPageBreak/>
         <w:t>Explorar productos: Haz clic en cualquier tarjeta para ir a la página de detalle del periférico.</w:t>
       </w:r>
     </w:p>
     <w:p>
       <w:pPr>
+        <w:pStyle w:val="Prrafodelista"/>
+        <w:jc w:val="both"/>
+        <w:rPr>
+          <w:rFonts w:ascii="Times New Roman" w:hAnsi="Times New Roman" w:cs="Times New Roman"/>
+          <w:sz w:val="24"/>
+          <w:szCs w:val="24"/>
+        </w:rPr>
+      </w:pPr>
+      <w:r>
+        <w:rPr>
+          <w:rFonts w:ascii="Times New Roman" w:hAnsi="Times New Roman" w:cs="Times New Roman"/>
+          <w:sz w:val="24"/>
+          <w:szCs w:val="24"/>
+        </w:rPr>
+        <w:drawing>
+          <wp:inline distT="0" distB="0" distL="0" distR="0" wp14:anchorId="46D7CC9C" wp14:editId="6A6F986F">
+            <wp:extent cx="5400040" cy="2936875"/>
+            <wp:effectExtent l="0" t="0" r="0" b="0"/>
+            <wp:docPr id="4" name="Imagen 4"/>
+            <wp:cNvGraphicFramePr>
+              <a:graphicFrameLocks xmlns:a="http://schemas.openxmlformats.org/drawingml/2006/main" noChangeAspect="1"/>
+            </wp:cNvGraphicFramePr>
+            <a:graphic xmlns:a="http://schemas.openxmlformats.org/drawingml/2006/main">
+              <a:graphicData uri="http://schemas.openxmlformats.org/drawingml/2006/picture">
+                <pic:pic xmlns:pic="http://schemas.openxmlformats.org/drawingml/2006/picture">
+                  <pic:nvPicPr>
+                    <pic:cNvPr id="1" name=""/>
+                    <pic:cNvPicPr/>
+                  </pic:nvPicPr>
+                  <pic:blipFill>
+                    <a:blip r:embed="rId8"/>
+                    <a:stretch>
+                      <a:fillRect/>
+                    </a:stretch>
+                  </pic:blipFill>
+                  <pic:spPr>
+                    <a:xfrm>
+                      <a:off x="0" y="0"/>
+                      <a:ext cx="5400040" cy="2936875"/>
+                    </a:xfrm>
+                    <a:prstGeom prst="rect">
+                      <a:avLst/>
+                    </a:prstGeom>
+                  </pic:spPr>
+                </pic:pic>
+              </a:graphicData>
+            </a:graphic>
+          </wp:inline>
+        </w:drawing>
+      </w:r>
+    </w:p>
+    <w:p>
+      <w:pPr>
         <w:pStyle w:val="Ttulo1"/>
-        <w:rPr>
-          <w:rFonts w:ascii="Times New Roman" w:hAnsi="Times New Roman" w:cs="Times New Roman"/>
-          <w:color w:val="00B050"/>
+        <w:jc w:val="both"/>
+        <w:rPr>
+          <w:rFonts w:ascii="Times New Roman" w:hAnsi="Times New Roman" w:cs="Times New Roman"/>
+          <w:color w:val="FF0000"/>
           <w:u w:val="single"/>
         </w:rPr>
       </w:pPr>
       <w:r>
         <w:rPr>
           <w:rFonts w:ascii="Times New Roman" w:hAnsi="Times New Roman" w:cs="Times New Roman"/>
-          <w:color w:val="00B050"/>
+          <w:color w:val="FF0000"/>
           <w:u w:val="single"/>
         </w:rPr>
         <w:t>Pagina con detalles del producto</w:t>
@@ -226,6 +438,7 @@
           <w:ilvl w:val="0"/>
           <w:numId w:val="2"/>
         </w:numPr>
+        <w:jc w:val="both"/>
         <w:rPr>
           <w:rFonts w:ascii="Times New Roman" w:hAnsi="Times New Roman" w:cs="Times New Roman"/>
           <w:sz w:val="24"/>
@@ -239,6 +452,112 @@
           <w:szCs w:val="24"/>
         </w:rPr>
         <w:t>Contenido: Muestra una imagen del producto, título, descripción, precio, características principales, ventajas (en verde) y desventajas (en rojo).</w:t>
+      </w:r>
+    </w:p>
+    <w:p>
+      <w:pPr>
+        <w:pStyle w:val="Prrafodelista"/>
+        <w:jc w:val="both"/>
+        <w:rPr>
+          <w:rFonts w:ascii="Times New Roman" w:hAnsi="Times New Roman" w:cs="Times New Roman"/>
+          <w:sz w:val="24"/>
+          <w:szCs w:val="24"/>
+        </w:rPr>
+      </w:pPr>
+      <w:r>
+        <w:rPr>
+          <w:rFonts w:ascii="Times New Roman" w:hAnsi="Times New Roman" w:cs="Times New Roman"/>
+          <w:sz w:val="24"/>
+          <w:szCs w:val="24"/>
+        </w:rPr>
+        <w:drawing>
+          <wp:inline distT="0" distB="0" distL="0" distR="0" wp14:anchorId="000E4875" wp14:editId="412F9468">
+            <wp:extent cx="5400040" cy="2689860"/>
+            <wp:effectExtent l="0" t="0" r="0" b="0"/>
+            <wp:docPr id="5" name="Imagen 5"/>
+            <wp:cNvGraphicFramePr>
+              <a:graphicFrameLocks xmlns:a="http://schemas.openxmlformats.org/drawingml/2006/main" noChangeAspect="1"/>
+            </wp:cNvGraphicFramePr>
+            <a:graphic xmlns:a="http://schemas.openxmlformats.org/drawingml/2006/main">
+              <a:graphicData uri="http://schemas.openxmlformats.org/drawingml/2006/picture">
+                <pic:pic xmlns:pic="http://schemas.openxmlformats.org/drawingml/2006/picture">
+                  <pic:nvPicPr>
+                    <pic:cNvPr id="1" name=""/>
+                    <pic:cNvPicPr/>
+                  </pic:nvPicPr>
+                  <pic:blipFill>
+                    <a:blip r:embed="rId9"/>
+                    <a:stretch>
+                      <a:fillRect/>
+                    </a:stretch>
+                  </pic:blipFill>
+                  <pic:spPr>
+                    <a:xfrm>
+                      <a:off x="0" y="0"/>
+                      <a:ext cx="5400040" cy="2689860"/>
+                    </a:xfrm>
+                    <a:prstGeom prst="rect">
+                      <a:avLst/>
+                    </a:prstGeom>
+                  </pic:spPr>
+                </pic:pic>
+              </a:graphicData>
+            </a:graphic>
+          </wp:inline>
+        </w:drawing>
+      </w:r>
+    </w:p>
+    <w:p>
+      <w:pPr>
+        <w:pStyle w:val="Prrafodelista"/>
+        <w:jc w:val="both"/>
+        <w:rPr>
+          <w:rFonts w:ascii="Times New Roman" w:hAnsi="Times New Roman" w:cs="Times New Roman"/>
+          <w:sz w:val="24"/>
+          <w:szCs w:val="24"/>
+        </w:rPr>
+      </w:pPr>
+      <w:r>
+        <w:rPr>
+          <w:rFonts w:ascii="Times New Roman" w:hAnsi="Times New Roman" w:cs="Times New Roman"/>
+          <w:sz w:val="24"/>
+          <w:szCs w:val="24"/>
+        </w:rPr>
+        <w:drawing>
+          <wp:inline distT="0" distB="0" distL="0" distR="0" wp14:anchorId="0C54912A" wp14:editId="547E7BD8">
+            <wp:extent cx="5400040" cy="2032000"/>
+            <wp:effectExtent l="0" t="0" r="0" b="6350"/>
+            <wp:docPr id="6" name="Imagen 6"/>
+            <wp:cNvGraphicFramePr>
+              <a:graphicFrameLocks xmlns:a="http://schemas.openxmlformats.org/drawingml/2006/main" noChangeAspect="1"/>
+            </wp:cNvGraphicFramePr>
+            <a:graphic xmlns:a="http://schemas.openxmlformats.org/drawingml/2006/main">
+              <a:graphicData uri="http://schemas.openxmlformats.org/drawingml/2006/picture">
+                <pic:pic xmlns:pic="http://schemas.openxmlformats.org/drawingml/2006/picture">
+                  <pic:nvPicPr>
+                    <pic:cNvPr id="1" name=""/>
+                    <pic:cNvPicPr/>
+                  </pic:nvPicPr>
+                  <pic:blipFill>
+                    <a:blip r:embed="rId10"/>
+                    <a:stretch>
+                      <a:fillRect/>
+                    </a:stretch>
+                  </pic:blipFill>
+                  <pic:spPr>
+                    <a:xfrm>
+                      <a:off x="0" y="0"/>
+                      <a:ext cx="5400040" cy="2032000"/>
+                    </a:xfrm>
+                    <a:prstGeom prst="rect">
+                      <a:avLst/>
+                    </a:prstGeom>
+                  </pic:spPr>
+                </pic:pic>
+              </a:graphicData>
+            </a:graphic>
+          </wp:inline>
+        </w:drawing>
       </w:r>
     </w:p>
     <w:p>
@@ -248,61 +567,95 @@
           <w:ilvl w:val="0"/>
           <w:numId w:val="2"/>
         </w:numPr>
-        <w:rPr>
-          <w:rFonts w:ascii="Times New Roman" w:hAnsi="Times New Roman" w:cs="Times New Roman"/>
-          <w:sz w:val="24"/>
-          <w:szCs w:val="24"/>
-        </w:rPr>
-      </w:pPr>
-      <w:r>
-        <w:rPr>
-          <w:rFonts w:ascii="Times New Roman" w:hAnsi="Times New Roman" w:cs="Times New Roman"/>
-          <w:sz w:val="24"/>
-          <w:szCs w:val="24"/>
-        </w:rPr>
-        <w:t xml:space="preserve">Volver: Si deseas volver a la </w:t>
-      </w:r>
-      <w:r>
-        <w:rPr>
-          <w:rFonts w:ascii="Times New Roman" w:hAnsi="Times New Roman" w:cs="Times New Roman"/>
-          <w:sz w:val="24"/>
-          <w:szCs w:val="24"/>
-        </w:rPr>
-        <w:t>página</w:t>
-      </w:r>
-      <w:r>
-        <w:rPr>
-          <w:rFonts w:ascii="Times New Roman" w:hAnsi="Times New Roman" w:cs="Times New Roman"/>
-          <w:sz w:val="24"/>
-          <w:szCs w:val="24"/>
-        </w:rPr>
-        <w:t xml:space="preserve"> de inicio entonces pulsa el botón "← Volver a [categoría]" para regresar a la sección anterior en la página principal.</w:t>
+        <w:jc w:val="both"/>
+        <w:rPr>
+          <w:rFonts w:ascii="Times New Roman" w:hAnsi="Times New Roman" w:cs="Times New Roman"/>
+          <w:sz w:val="24"/>
+          <w:szCs w:val="24"/>
+        </w:rPr>
+      </w:pPr>
+      <w:r>
+        <w:rPr>
+          <w:rFonts w:ascii="Times New Roman" w:hAnsi="Times New Roman" w:cs="Times New Roman"/>
+          <w:sz w:val="24"/>
+          <w:szCs w:val="24"/>
+        </w:rPr>
+        <w:lastRenderedPageBreak/>
+        <w:t>Volver: Si deseas volver a la página de inicio entonces pulsa el botón "← Volver a [categoría]" para regresar a la sección anterior en la página principal.</w:t>
+      </w:r>
+    </w:p>
+    <w:p>
+      <w:pPr>
+        <w:pStyle w:val="Prrafodelista"/>
+        <w:jc w:val="both"/>
+        <w:rPr>
+          <w:rFonts w:ascii="Times New Roman" w:hAnsi="Times New Roman" w:cs="Times New Roman"/>
+          <w:color w:val="FF0000"/>
+          <w:sz w:val="24"/>
+          <w:szCs w:val="24"/>
+        </w:rPr>
+      </w:pPr>
+      <w:r>
+        <w:rPr>
+          <w:rFonts w:ascii="Times New Roman" w:hAnsi="Times New Roman" w:cs="Times New Roman"/>
+          <w:color w:val="FF0000"/>
+          <w:sz w:val="24"/>
+          <w:szCs w:val="24"/>
+        </w:rPr>
+        <w:drawing>
+          <wp:inline distT="0" distB="0" distL="0" distR="0" wp14:anchorId="3A8CDE3F" wp14:editId="6E0DA13D">
+            <wp:extent cx="5400040" cy="640080"/>
+            <wp:effectExtent l="0" t="0" r="0" b="7620"/>
+            <wp:docPr id="7" name="Imagen 7"/>
+            <wp:cNvGraphicFramePr>
+              <a:graphicFrameLocks xmlns:a="http://schemas.openxmlformats.org/drawingml/2006/main" noChangeAspect="1"/>
+            </wp:cNvGraphicFramePr>
+            <a:graphic xmlns:a="http://schemas.openxmlformats.org/drawingml/2006/main">
+              <a:graphicData uri="http://schemas.openxmlformats.org/drawingml/2006/picture">
+                <pic:pic xmlns:pic="http://schemas.openxmlformats.org/drawingml/2006/picture">
+                  <pic:nvPicPr>
+                    <pic:cNvPr id="1" name=""/>
+                    <pic:cNvPicPr/>
+                  </pic:nvPicPr>
+                  <pic:blipFill>
+                    <a:blip r:embed="rId11"/>
+                    <a:stretch>
+                      <a:fillRect/>
+                    </a:stretch>
+                  </pic:blipFill>
+                  <pic:spPr>
+                    <a:xfrm>
+                      <a:off x="0" y="0"/>
+                      <a:ext cx="5400040" cy="640080"/>
+                    </a:xfrm>
+                    <a:prstGeom prst="rect">
+                      <a:avLst/>
+                    </a:prstGeom>
+                  </pic:spPr>
+                </pic:pic>
+              </a:graphicData>
+            </a:graphic>
+          </wp:inline>
+        </w:drawing>
       </w:r>
     </w:p>
     <w:p>
       <w:pPr>
         <w:pStyle w:val="Ttulo1"/>
-        <w:rPr>
-          <w:rFonts w:ascii="Times New Roman" w:hAnsi="Times New Roman" w:cs="Times New Roman"/>
-          <w:color w:val="00B050"/>
+        <w:jc w:val="both"/>
+        <w:rPr>
+          <w:rFonts w:ascii="Times New Roman" w:hAnsi="Times New Roman" w:cs="Times New Roman"/>
+          <w:color w:val="FF0000"/>
           <w:u w:val="single"/>
         </w:rPr>
       </w:pPr>
       <w:r>
         <w:rPr>
           <w:rFonts w:ascii="Times New Roman" w:hAnsi="Times New Roman" w:cs="Times New Roman"/>
-          <w:color w:val="00B050"/>
+          <w:color w:val="FF0000"/>
           <w:u w:val="single"/>
         </w:rPr>
-        <w:t xml:space="preserve">Uso en dispositivos </w:t>
-      </w:r>
-      <w:r>
-        <w:rPr>
-          <w:rFonts w:ascii="Times New Roman" w:hAnsi="Times New Roman" w:cs="Times New Roman"/>
-          <w:color w:val="00B050"/>
-          <w:u w:val="single"/>
-        </w:rPr>
-        <w:t>móviles</w:t>
+        <w:t>Uso en dispositivos móviles</w:t>
       </w:r>
     </w:p>
     <w:p>
@@ -312,12 +665,80 @@
           <w:ilvl w:val="0"/>
           <w:numId w:val="3"/>
         </w:numPr>
-        <w:rPr>
-          <w:rFonts w:ascii="Times New Roman" w:hAnsi="Times New Roman" w:cs="Times New Roman"/>
-          <w:sz w:val="24"/>
-          <w:szCs w:val="24"/>
-        </w:rPr>
-      </w:pPr>
+        <w:jc w:val="both"/>
+        <w:rPr>
+          <w:rFonts w:ascii="Times New Roman" w:hAnsi="Times New Roman" w:cs="Times New Roman"/>
+          <w:sz w:val="24"/>
+          <w:szCs w:val="24"/>
+        </w:rPr>
+      </w:pPr>
+      <w:r>
+        <w:rPr>
+          <w:rFonts w:ascii="Times New Roman" w:hAnsi="Times New Roman" w:cs="Times New Roman"/>
+          <w:noProof/>
+          <w:sz w:val="24"/>
+          <w:szCs w:val="24"/>
+        </w:rPr>
+        <w:drawing>
+          <wp:anchor distT="0" distB="0" distL="114300" distR="114300" simplePos="0" relativeHeight="251660288" behindDoc="0" locked="0" layoutInCell="1" allowOverlap="1" wp14:anchorId="3D7A5043" wp14:editId="113BEEF5">
+            <wp:simplePos x="0" y="0"/>
+            <wp:positionH relativeFrom="margin">
+              <wp:align>right</wp:align>
+            </wp:positionH>
+            <wp:positionV relativeFrom="paragraph">
+              <wp:posOffset>626110</wp:posOffset>
+            </wp:positionV>
+            <wp:extent cx="2276475" cy="4265295"/>
+            <wp:effectExtent l="0" t="0" r="9525" b="1905"/>
+            <wp:wrapSquare wrapText="bothSides"/>
+            <wp:docPr id="12" name="Imagen 12"/>
+            <wp:cNvGraphicFramePr>
+              <a:graphicFrameLocks xmlns:a="http://schemas.openxmlformats.org/drawingml/2006/main" noChangeAspect="1"/>
+            </wp:cNvGraphicFramePr>
+            <a:graphic xmlns:a="http://schemas.openxmlformats.org/drawingml/2006/main">
+              <a:graphicData uri="http://schemas.openxmlformats.org/drawingml/2006/picture">
+                <pic:pic xmlns:pic="http://schemas.openxmlformats.org/drawingml/2006/picture">
+                  <pic:nvPicPr>
+                    <pic:cNvPr id="0" name="Picture 2"/>
+                    <pic:cNvPicPr>
+                      <a:picLocks noChangeAspect="1" noChangeArrowheads="1"/>
+                    </pic:cNvPicPr>
+                  </pic:nvPicPr>
+                  <pic:blipFill>
+                    <a:blip r:embed="rId12">
+                      <a:extLst>
+                        <a:ext uri="{28A0092B-C50C-407E-A947-70E740481C1C}">
+                          <a14:useLocalDpi xmlns:a14="http://schemas.microsoft.com/office/drawing/2010/main" val="0"/>
+                        </a:ext>
+                      </a:extLst>
+                    </a:blip>
+                    <a:srcRect/>
+                    <a:stretch>
+                      <a:fillRect/>
+                    </a:stretch>
+                  </pic:blipFill>
+                  <pic:spPr bwMode="auto">
+                    <a:xfrm>
+                      <a:off x="0" y="0"/>
+                      <a:ext cx="2276475" cy="4265295"/>
+                    </a:xfrm>
+                    <a:prstGeom prst="rect">
+                      <a:avLst/>
+                    </a:prstGeom>
+                    <a:noFill/>
+                  </pic:spPr>
+                </pic:pic>
+              </a:graphicData>
+            </a:graphic>
+            <wp14:sizeRelH relativeFrom="margin">
+              <wp14:pctWidth>0</wp14:pctWidth>
+            </wp14:sizeRelH>
+            <wp14:sizeRelV relativeFrom="margin">
+              <wp14:pctHeight>0</wp14:pctHeight>
+            </wp14:sizeRelV>
+          </wp:anchor>
+        </w:drawing>
+      </w:r>
       <w:proofErr w:type="gramStart"/>
       <w:r>
         <w:rPr>
@@ -350,23 +771,74 @@
           <w:sz w:val="24"/>
           <w:szCs w:val="24"/>
         </w:rPr>
-        <w:t xml:space="preserve">", icono del </w:t>
-      </w:r>
-      <w:r>
-        <w:rPr>
-          <w:rFonts w:ascii="Times New Roman" w:hAnsi="Times New Roman" w:cs="Times New Roman"/>
-          <w:sz w:val="24"/>
-          <w:szCs w:val="24"/>
-        </w:rPr>
-        <w:t>menú</w:t>
-      </w:r>
-      <w:r>
-        <w:rPr>
-          <w:rFonts w:ascii="Times New Roman" w:hAnsi="Times New Roman" w:cs="Times New Roman"/>
-          <w:sz w:val="24"/>
-          <w:szCs w:val="24"/>
-        </w:rPr>
-        <w:t xml:space="preserve"> hamburguesa. Haz clic para abrir el menú vertical con las opciones de navegación.</w:t>
+        <w:t>", icono del menú hamburguesa. Haz clic para abrir el menú vertical con las opciones de navegación.</w:t>
+      </w:r>
+    </w:p>
+    <w:p>
+      <w:pPr>
+        <w:pStyle w:val="Prrafodelista"/>
+        <w:jc w:val="both"/>
+        <w:rPr>
+          <w:rFonts w:ascii="Times New Roman" w:hAnsi="Times New Roman" w:cs="Times New Roman"/>
+          <w:sz w:val="24"/>
+          <w:szCs w:val="24"/>
+        </w:rPr>
+      </w:pPr>
+      <w:r>
+        <w:rPr>
+          <w:rFonts w:ascii="Times New Roman" w:hAnsi="Times New Roman" w:cs="Times New Roman"/>
+          <w:sz w:val="24"/>
+          <w:szCs w:val="24"/>
+        </w:rPr>
+        <w:drawing>
+          <wp:anchor distT="0" distB="0" distL="114300" distR="114300" simplePos="0" relativeHeight="251659264" behindDoc="0" locked="0" layoutInCell="1" allowOverlap="1" wp14:anchorId="14C733A3" wp14:editId="09FC8979">
+            <wp:simplePos x="0" y="0"/>
+            <wp:positionH relativeFrom="column">
+              <wp:posOffset>434340</wp:posOffset>
+            </wp:positionH>
+            <wp:positionV relativeFrom="paragraph">
+              <wp:posOffset>63500</wp:posOffset>
+            </wp:positionV>
+            <wp:extent cx="2236775" cy="4191060"/>
+            <wp:effectExtent l="0" t="0" r="0" b="0"/>
+            <wp:wrapSquare wrapText="bothSides"/>
+            <wp:docPr id="8" name="Imagen 8"/>
+            <wp:cNvGraphicFramePr>
+              <a:graphicFrameLocks xmlns:a="http://schemas.openxmlformats.org/drawingml/2006/main" noChangeAspect="1"/>
+            </wp:cNvGraphicFramePr>
+            <a:graphic xmlns:a="http://schemas.openxmlformats.org/drawingml/2006/main">
+              <a:graphicData uri="http://schemas.openxmlformats.org/drawingml/2006/picture">
+                <pic:pic xmlns:pic="http://schemas.openxmlformats.org/drawingml/2006/picture">
+                  <pic:nvPicPr>
+                    <pic:cNvPr id="1" name=""/>
+                    <pic:cNvPicPr/>
+                  </pic:nvPicPr>
+                  <pic:blipFill>
+                    <a:blip r:embed="rId13">
+                      <a:extLst>
+                        <a:ext uri="{28A0092B-C50C-407E-A947-70E740481C1C}">
+                          <a14:useLocalDpi xmlns:a14="http://schemas.microsoft.com/office/drawing/2010/main" val="0"/>
+                        </a:ext>
+                      </a:extLst>
+                    </a:blip>
+                    <a:stretch>
+                      <a:fillRect/>
+                    </a:stretch>
+                  </pic:blipFill>
+                  <pic:spPr>
+                    <a:xfrm>
+                      <a:off x="0" y="0"/>
+                      <a:ext cx="2236775" cy="4191060"/>
+                    </a:xfrm>
+                    <a:prstGeom prst="rect">
+                      <a:avLst/>
+                    </a:prstGeom>
+                  </pic:spPr>
+                </pic:pic>
+              </a:graphicData>
+            </a:graphic>
+          </wp:anchor>
+        </w:drawing>
       </w:r>
     </w:p>
     <w:p>
@@ -376,6 +848,7 @@
           <w:ilvl w:val="0"/>
           <w:numId w:val="3"/>
         </w:numPr>
+        <w:jc w:val="both"/>
         <w:rPr>
           <w:rFonts w:ascii="Times New Roman" w:hAnsi="Times New Roman" w:cs="Times New Roman"/>
           <w:sz w:val="24"/>
@@ -389,6 +862,77 @@
           <w:szCs w:val="24"/>
         </w:rPr>
         <w:t>Cerrar menú: Haz clic en un enlace o fuera del menú para cerrarlo.</w:t>
+      </w:r>
+    </w:p>
+    <w:p>
+      <w:pPr>
+        <w:pStyle w:val="Prrafodelista"/>
+        <w:jc w:val="both"/>
+        <w:rPr>
+          <w:rFonts w:ascii="Times New Roman" w:hAnsi="Times New Roman" w:cs="Times New Roman"/>
+          <w:sz w:val="24"/>
+          <w:szCs w:val="24"/>
+        </w:rPr>
+      </w:pPr>
+    </w:p>
+    <w:p>
+      <w:pPr>
+        <w:pStyle w:val="Prrafodelista"/>
+        <w:jc w:val="center"/>
+        <w:rPr>
+          <w:rFonts w:ascii="Times New Roman" w:hAnsi="Times New Roman" w:cs="Times New Roman"/>
+          <w:sz w:val="24"/>
+          <w:szCs w:val="24"/>
+        </w:rPr>
+      </w:pPr>
+      <w:r>
+        <w:rPr>
+          <w:rFonts w:ascii="Times New Roman" w:hAnsi="Times New Roman" w:cs="Times New Roman"/>
+          <w:sz w:val="24"/>
+          <w:szCs w:val="24"/>
+        </w:rPr>
+        <w:lastRenderedPageBreak/>
+        <w:drawing>
+          <wp:inline distT="0" distB="0" distL="0" distR="0" wp14:anchorId="3C585AEF" wp14:editId="4E9C665A">
+            <wp:extent cx="2236775" cy="4191060"/>
+            <wp:effectExtent l="0" t="0" r="0" b="0"/>
+            <wp:docPr id="13" name="Imagen 13"/>
+            <wp:cNvGraphicFramePr>
+              <a:graphicFrameLocks xmlns:a="http://schemas.openxmlformats.org/drawingml/2006/main" noChangeAspect="1"/>
+            </wp:cNvGraphicFramePr>
+            <a:graphic xmlns:a="http://schemas.openxmlformats.org/drawingml/2006/main">
+              <a:graphicData uri="http://schemas.openxmlformats.org/drawingml/2006/picture">
+                <pic:pic xmlns:pic="http://schemas.openxmlformats.org/drawingml/2006/picture">
+                  <pic:nvPicPr>
+                    <pic:cNvPr id="1" name=""/>
+                    <pic:cNvPicPr/>
+                  </pic:nvPicPr>
+                  <pic:blipFill>
+                    <a:blip r:embed="rId13">
+                      <a:extLst>
+                        <a:ext uri="{28A0092B-C50C-407E-A947-70E740481C1C}">
+                          <a14:useLocalDpi xmlns:a14="http://schemas.microsoft.com/office/drawing/2010/main" val="0"/>
+                        </a:ext>
+                      </a:extLst>
+                    </a:blip>
+                    <a:stretch>
+                      <a:fillRect/>
+                    </a:stretch>
+                  </pic:blipFill>
+                  <pic:spPr>
+                    <a:xfrm>
+                      <a:off x="0" y="0"/>
+                      <a:ext cx="2236775" cy="4191060"/>
+                    </a:xfrm>
+                    <a:prstGeom prst="rect">
+                      <a:avLst/>
+                    </a:prstGeom>
+                  </pic:spPr>
+                </pic:pic>
+              </a:graphicData>
+            </a:graphic>
+          </wp:inline>
+        </w:drawing>
       </w:r>
     </w:p>
     <w:p>
@@ -398,12 +942,130 @@
           <w:ilvl w:val="0"/>
           <w:numId w:val="3"/>
         </w:numPr>
-        <w:rPr>
-          <w:rFonts w:ascii="Times New Roman" w:hAnsi="Times New Roman" w:cs="Times New Roman"/>
-          <w:sz w:val="24"/>
-          <w:szCs w:val="24"/>
-        </w:rPr>
-      </w:pPr>
+        <w:jc w:val="both"/>
+        <w:rPr>
+          <w:rFonts w:ascii="Times New Roman" w:hAnsi="Times New Roman" w:cs="Times New Roman"/>
+          <w:sz w:val="24"/>
+          <w:szCs w:val="24"/>
+        </w:rPr>
+      </w:pPr>
+      <w:r>
+        <w:rPr>
+          <w:rFonts w:ascii="Times New Roman" w:hAnsi="Times New Roman" w:cs="Times New Roman"/>
+          <w:noProof/>
+          <w:sz w:val="24"/>
+          <w:szCs w:val="24"/>
+        </w:rPr>
+        <w:drawing>
+          <wp:anchor distT="0" distB="0" distL="114300" distR="114300" simplePos="0" relativeHeight="251663360" behindDoc="0" locked="0" layoutInCell="1" allowOverlap="1" wp14:anchorId="0E74EC77" wp14:editId="2534647B">
+            <wp:simplePos x="0" y="0"/>
+            <wp:positionH relativeFrom="column">
+              <wp:posOffset>3968115</wp:posOffset>
+            </wp:positionH>
+            <wp:positionV relativeFrom="paragraph">
+              <wp:posOffset>513080</wp:posOffset>
+            </wp:positionV>
+            <wp:extent cx="2094865" cy="3959860"/>
+            <wp:effectExtent l="0" t="0" r="635" b="2540"/>
+            <wp:wrapSquare wrapText="bothSides"/>
+            <wp:docPr id="15" name="Imagen 15"/>
+            <wp:cNvGraphicFramePr>
+              <a:graphicFrameLocks xmlns:a="http://schemas.openxmlformats.org/drawingml/2006/main" noChangeAspect="1"/>
+            </wp:cNvGraphicFramePr>
+            <a:graphic xmlns:a="http://schemas.openxmlformats.org/drawingml/2006/main">
+              <a:graphicData uri="http://schemas.openxmlformats.org/drawingml/2006/picture">
+                <pic:pic xmlns:pic="http://schemas.openxmlformats.org/drawingml/2006/picture">
+                  <pic:nvPicPr>
+                    <pic:cNvPr id="0" name="Picture 3"/>
+                    <pic:cNvPicPr>
+                      <a:picLocks noChangeAspect="1" noChangeArrowheads="1"/>
+                    </pic:cNvPicPr>
+                  </pic:nvPicPr>
+                  <pic:blipFill>
+                    <a:blip r:embed="rId14">
+                      <a:extLst>
+                        <a:ext uri="{28A0092B-C50C-407E-A947-70E740481C1C}">
+                          <a14:useLocalDpi xmlns:a14="http://schemas.microsoft.com/office/drawing/2010/main" val="0"/>
+                        </a:ext>
+                      </a:extLst>
+                    </a:blip>
+                    <a:srcRect/>
+                    <a:stretch>
+                      <a:fillRect/>
+                    </a:stretch>
+                  </pic:blipFill>
+                  <pic:spPr bwMode="auto">
+                    <a:xfrm>
+                      <a:off x="0" y="0"/>
+                      <a:ext cx="2094865" cy="3959860"/>
+                    </a:xfrm>
+                    <a:prstGeom prst="rect">
+                      <a:avLst/>
+                    </a:prstGeom>
+                    <a:noFill/>
+                  </pic:spPr>
+                </pic:pic>
+              </a:graphicData>
+            </a:graphic>
+          </wp:anchor>
+        </w:drawing>
+      </w:r>
+      <w:r>
+        <w:rPr>
+          <w:rFonts w:ascii="Times New Roman" w:hAnsi="Times New Roman" w:cs="Times New Roman"/>
+          <w:sz w:val="24"/>
+          <w:szCs w:val="24"/>
+        </w:rPr>
+        <w:drawing>
+          <wp:anchor distT="0" distB="0" distL="114300" distR="114300" simplePos="0" relativeHeight="251662336" behindDoc="0" locked="0" layoutInCell="1" allowOverlap="1" wp14:anchorId="1D9A2A2C" wp14:editId="14F8EE9E">
+            <wp:simplePos x="0" y="0"/>
+            <wp:positionH relativeFrom="column">
+              <wp:posOffset>1767840</wp:posOffset>
+            </wp:positionH>
+            <wp:positionV relativeFrom="paragraph">
+              <wp:posOffset>503555</wp:posOffset>
+            </wp:positionV>
+            <wp:extent cx="2099310" cy="3959860"/>
+            <wp:effectExtent l="0" t="0" r="0" b="2540"/>
+            <wp:wrapSquare wrapText="bothSides"/>
+            <wp:docPr id="14" name="Imagen 14"/>
+            <wp:cNvGraphicFramePr>
+              <a:graphicFrameLocks xmlns:a="http://schemas.openxmlformats.org/drawingml/2006/main" noChangeAspect="1"/>
+            </wp:cNvGraphicFramePr>
+            <a:graphic xmlns:a="http://schemas.openxmlformats.org/drawingml/2006/main">
+              <a:graphicData uri="http://schemas.openxmlformats.org/drawingml/2006/picture">
+                <pic:pic xmlns:pic="http://schemas.openxmlformats.org/drawingml/2006/picture">
+                  <pic:nvPicPr>
+                    <pic:cNvPr id="1" name=""/>
+                    <pic:cNvPicPr/>
+                  </pic:nvPicPr>
+                  <pic:blipFill>
+                    <a:blip r:embed="rId15">
+                      <a:extLst>
+                        <a:ext uri="{28A0092B-C50C-407E-A947-70E740481C1C}">
+                          <a14:useLocalDpi xmlns:a14="http://schemas.microsoft.com/office/drawing/2010/main" val="0"/>
+                        </a:ext>
+                      </a:extLst>
+                    </a:blip>
+                    <a:stretch>
+                      <a:fillRect/>
+                    </a:stretch>
+                  </pic:blipFill>
+                  <pic:spPr>
+                    <a:xfrm>
+                      <a:off x="0" y="0"/>
+                      <a:ext cx="2099310" cy="3959860"/>
+                    </a:xfrm>
+                    <a:prstGeom prst="rect">
+                      <a:avLst/>
+                    </a:prstGeom>
+                  </pic:spPr>
+                </pic:pic>
+              </a:graphicData>
+            </a:graphic>
+          </wp:anchor>
+        </w:drawing>
+      </w:r>
       <w:proofErr w:type="spellStart"/>
       <w:r>
         <w:rPr>
@@ -420,31 +1082,83 @@
           <w:sz w:val="24"/>
           <w:szCs w:val="24"/>
         </w:rPr>
-        <w:t xml:space="preserve">: La página se adapta automáticamente; usa el dedo para bajar y ver todas las secciones de la </w:t>
-      </w:r>
-      <w:r>
-        <w:rPr>
-          <w:rFonts w:ascii="Times New Roman" w:hAnsi="Times New Roman" w:cs="Times New Roman"/>
-          <w:sz w:val="24"/>
-          <w:szCs w:val="24"/>
-        </w:rPr>
-        <w:t>página</w:t>
-      </w:r>
-      <w:r>
-        <w:rPr>
-          <w:rFonts w:ascii="Times New Roman" w:hAnsi="Times New Roman" w:cs="Times New Roman"/>
-          <w:sz w:val="24"/>
-          <w:szCs w:val="24"/>
-        </w:rPr>
-        <w:t>.</w:t>
+        <w:t>: La página se adapta automáticamente; usa el dedo para bajar y ver todas las secciones de la página.</w:t>
+      </w:r>
+    </w:p>
+    <w:p>
+      <w:pPr>
+        <w:pStyle w:val="Prrafodelista"/>
+        <w:jc w:val="both"/>
+        <w:rPr>
+          <w:rFonts w:ascii="Times New Roman" w:hAnsi="Times New Roman" w:cs="Times New Roman"/>
+          <w:sz w:val="24"/>
+          <w:szCs w:val="24"/>
+        </w:rPr>
+      </w:pPr>
+      <w:r>
+        <w:rPr>
+          <w:rFonts w:ascii="Times New Roman" w:hAnsi="Times New Roman" w:cs="Times New Roman"/>
+          <w:sz w:val="24"/>
+          <w:szCs w:val="24"/>
+        </w:rPr>
+        <w:drawing>
+          <wp:anchor distT="0" distB="0" distL="114300" distR="114300" simplePos="0" relativeHeight="251661312" behindDoc="0" locked="0" layoutInCell="1" allowOverlap="1" wp14:anchorId="4A6E86BB" wp14:editId="7078F7B1">
+            <wp:simplePos x="0" y="0"/>
+            <wp:positionH relativeFrom="margin">
+              <wp:posOffset>-495300</wp:posOffset>
+            </wp:positionH>
+            <wp:positionV relativeFrom="paragraph">
+              <wp:posOffset>106680</wp:posOffset>
+            </wp:positionV>
+            <wp:extent cx="2111707" cy="3960000"/>
+            <wp:effectExtent l="0" t="0" r="3175" b="2540"/>
+            <wp:wrapSquare wrapText="bothSides"/>
+            <wp:docPr id="11" name="Imagen 11"/>
+            <wp:cNvGraphicFramePr>
+              <a:graphicFrameLocks xmlns:a="http://schemas.openxmlformats.org/drawingml/2006/main" noChangeAspect="1"/>
+            </wp:cNvGraphicFramePr>
+            <a:graphic xmlns:a="http://schemas.openxmlformats.org/drawingml/2006/main">
+              <a:graphicData uri="http://schemas.openxmlformats.org/drawingml/2006/picture">
+                <pic:pic xmlns:pic="http://schemas.openxmlformats.org/drawingml/2006/picture">
+                  <pic:nvPicPr>
+                    <pic:cNvPr id="1" name=""/>
+                    <pic:cNvPicPr/>
+                  </pic:nvPicPr>
+                  <pic:blipFill>
+                    <a:blip r:embed="rId16">
+                      <a:extLst>
+                        <a:ext uri="{28A0092B-C50C-407E-A947-70E740481C1C}">
+                          <a14:useLocalDpi xmlns:a14="http://schemas.microsoft.com/office/drawing/2010/main" val="0"/>
+                        </a:ext>
+                      </a:extLst>
+                    </a:blip>
+                    <a:stretch>
+                      <a:fillRect/>
+                    </a:stretch>
+                  </pic:blipFill>
+                  <pic:spPr>
+                    <a:xfrm>
+                      <a:off x="0" y="0"/>
+                      <a:ext cx="2111707" cy="3960000"/>
+                    </a:xfrm>
+                    <a:prstGeom prst="rect">
+                      <a:avLst/>
+                    </a:prstGeom>
+                  </pic:spPr>
+                </pic:pic>
+              </a:graphicData>
+            </a:graphic>
+          </wp:anchor>
+        </w:drawing>
       </w:r>
     </w:p>
     <w:p>
       <w:pPr>
         <w:pStyle w:val="Ttulo1"/>
-        <w:rPr>
-          <w:rFonts w:ascii="Times New Roman" w:hAnsi="Times New Roman" w:cs="Times New Roman"/>
-          <w:color w:val="00B050"/>
+        <w:jc w:val="both"/>
+        <w:rPr>
+          <w:rFonts w:ascii="Times New Roman" w:hAnsi="Times New Roman" w:cs="Times New Roman"/>
+          <w:color w:val="FF0000"/>
           <w:u w:val="single"/>
         </w:rPr>
       </w:pPr>
@@ -452,16 +1166,17 @@
       <w:r>
         <w:rPr>
           <w:rFonts w:ascii="Times New Roman" w:hAnsi="Times New Roman" w:cs="Times New Roman"/>
-          <w:color w:val="00B050"/>
+          <w:color w:val="FF0000"/>
           <w:u w:val="single"/>
         </w:rPr>
+        <w:lastRenderedPageBreak/>
         <w:t>Pagina</w:t>
       </w:r>
       <w:proofErr w:type="spellEnd"/>
       <w:r>
         <w:rPr>
           <w:rFonts w:ascii="Times New Roman" w:hAnsi="Times New Roman" w:cs="Times New Roman"/>
-          <w:color w:val="00B050"/>
+          <w:color w:val="FF0000"/>
           <w:u w:val="single"/>
         </w:rPr>
         <w:t xml:space="preserve"> de contacto</w:t>
@@ -474,51 +1189,20 @@
           <w:ilvl w:val="0"/>
           <w:numId w:val="4"/>
         </w:numPr>
-        <w:rPr>
-          <w:rFonts w:ascii="Times New Roman" w:hAnsi="Times New Roman" w:cs="Times New Roman"/>
-          <w:sz w:val="24"/>
-          <w:szCs w:val="24"/>
-        </w:rPr>
-      </w:pPr>
-      <w:r>
-        <w:rPr>
-          <w:rFonts w:ascii="Times New Roman" w:hAnsi="Times New Roman" w:cs="Times New Roman"/>
-          <w:sz w:val="24"/>
-          <w:szCs w:val="24"/>
-        </w:rPr>
-        <w:t xml:space="preserve">Acceso: Haz clic en el apartado de Contactos, sobre el </w:t>
-      </w:r>
-      <w:r>
-        <w:rPr>
-          <w:rFonts w:ascii="Times New Roman" w:hAnsi="Times New Roman" w:cs="Times New Roman"/>
-          <w:sz w:val="24"/>
-          <w:szCs w:val="24"/>
-        </w:rPr>
-        <w:t>botón</w:t>
-      </w:r>
-      <w:r>
-        <w:rPr>
-          <w:rFonts w:ascii="Times New Roman" w:hAnsi="Times New Roman" w:cs="Times New Roman"/>
-          <w:sz w:val="24"/>
-          <w:szCs w:val="24"/>
-        </w:rPr>
-        <w:t xml:space="preserve"> "</w:t>
-      </w:r>
-      <w:r>
-        <w:rPr>
-          <w:rFonts w:ascii="Times New Roman" w:hAnsi="Times New Roman" w:cs="Times New Roman"/>
-          <w:sz w:val="24"/>
-          <w:szCs w:val="24"/>
-        </w:rPr>
-        <w:t>Escríbenos</w:t>
-      </w:r>
-      <w:r>
-        <w:rPr>
-          <w:rFonts w:ascii="Times New Roman" w:hAnsi="Times New Roman" w:cs="Times New Roman"/>
-          <w:sz w:val="24"/>
-          <w:szCs w:val="24"/>
-        </w:rPr>
-        <w:t xml:space="preserve">" en el </w:t>
+        <w:jc w:val="both"/>
+        <w:rPr>
+          <w:rFonts w:ascii="Times New Roman" w:hAnsi="Times New Roman" w:cs="Times New Roman"/>
+          <w:sz w:val="24"/>
+          <w:szCs w:val="24"/>
+        </w:rPr>
+      </w:pPr>
+      <w:r>
+        <w:rPr>
+          <w:rFonts w:ascii="Times New Roman" w:hAnsi="Times New Roman" w:cs="Times New Roman"/>
+          <w:sz w:val="24"/>
+          <w:szCs w:val="24"/>
+        </w:rPr>
+        <w:t xml:space="preserve">Acceso: Haz clic en el apartado de Contactos, sobre el botón "Escríbenos" en el </w:t>
       </w:r>
       <w:proofErr w:type="spellStart"/>
       <w:r>
@@ -537,6 +1221,59 @@
           <w:szCs w:val="24"/>
         </w:rPr>
         <w:t xml:space="preserve"> de cualquier sección.</w:t>
+      </w:r>
+    </w:p>
+    <w:p>
+      <w:pPr>
+        <w:pStyle w:val="Prrafodelista"/>
+        <w:jc w:val="both"/>
+        <w:rPr>
+          <w:rFonts w:ascii="Times New Roman" w:hAnsi="Times New Roman" w:cs="Times New Roman"/>
+          <w:sz w:val="24"/>
+          <w:szCs w:val="24"/>
+        </w:rPr>
+      </w:pPr>
+      <w:r>
+        <w:rPr>
+          <w:rFonts w:ascii="Times New Roman" w:hAnsi="Times New Roman" w:cs="Times New Roman"/>
+          <w:sz w:val="24"/>
+          <w:szCs w:val="24"/>
+        </w:rPr>
+        <w:drawing>
+          <wp:inline distT="0" distB="0" distL="0" distR="0" wp14:anchorId="236D85C1" wp14:editId="045FD3FE">
+            <wp:extent cx="5400040" cy="1105535"/>
+            <wp:effectExtent l="0" t="0" r="0" b="0"/>
+            <wp:docPr id="16" name="Imagen 16"/>
+            <wp:cNvGraphicFramePr>
+              <a:graphicFrameLocks xmlns:a="http://schemas.openxmlformats.org/drawingml/2006/main" noChangeAspect="1"/>
+            </wp:cNvGraphicFramePr>
+            <a:graphic xmlns:a="http://schemas.openxmlformats.org/drawingml/2006/main">
+              <a:graphicData uri="http://schemas.openxmlformats.org/drawingml/2006/picture">
+                <pic:pic xmlns:pic="http://schemas.openxmlformats.org/drawingml/2006/picture">
+                  <pic:nvPicPr>
+                    <pic:cNvPr id="1" name=""/>
+                    <pic:cNvPicPr/>
+                  </pic:nvPicPr>
+                  <pic:blipFill>
+                    <a:blip r:embed="rId17"/>
+                    <a:stretch>
+                      <a:fillRect/>
+                    </a:stretch>
+                  </pic:blipFill>
+                  <pic:spPr>
+                    <a:xfrm>
+                      <a:off x="0" y="0"/>
+                      <a:ext cx="5400040" cy="1105535"/>
+                    </a:xfrm>
+                    <a:prstGeom prst="rect">
+                      <a:avLst/>
+                    </a:prstGeom>
+                  </pic:spPr>
+                </pic:pic>
+              </a:graphicData>
+            </a:graphic>
+          </wp:inline>
+        </w:drawing>
       </w:r>
     </w:p>
     <w:p>
@@ -546,35 +1283,20 @@
           <w:ilvl w:val="0"/>
           <w:numId w:val="4"/>
         </w:numPr>
-        <w:rPr>
-          <w:rFonts w:ascii="Times New Roman" w:hAnsi="Times New Roman" w:cs="Times New Roman"/>
-          <w:sz w:val="24"/>
-          <w:szCs w:val="24"/>
-        </w:rPr>
-      </w:pPr>
-      <w:r>
-        <w:rPr>
-          <w:rFonts w:ascii="Times New Roman" w:hAnsi="Times New Roman" w:cs="Times New Roman"/>
-          <w:sz w:val="24"/>
-          <w:szCs w:val="24"/>
-        </w:rPr>
-        <w:t xml:space="preserve">Formulario: Llena los campos "Nombre", "Correo electrónico", "Asunto" y "Mensaje". Haz clic en "Enviar Mensaje" para mandar tu consulta (esto es una </w:t>
-      </w:r>
-      <w:r>
-        <w:rPr>
-          <w:rFonts w:ascii="Times New Roman" w:hAnsi="Times New Roman" w:cs="Times New Roman"/>
-          <w:sz w:val="24"/>
-          <w:szCs w:val="24"/>
-        </w:rPr>
-        <w:t>simulación</w:t>
-      </w:r>
-      <w:r>
-        <w:rPr>
-          <w:rFonts w:ascii="Times New Roman" w:hAnsi="Times New Roman" w:cs="Times New Roman"/>
-          <w:sz w:val="24"/>
-          <w:szCs w:val="24"/>
-        </w:rPr>
-        <w:t xml:space="preserve"> y no se </w:t>
+        <w:jc w:val="both"/>
+        <w:rPr>
+          <w:rFonts w:ascii="Times New Roman" w:hAnsi="Times New Roman" w:cs="Times New Roman"/>
+          <w:sz w:val="24"/>
+          <w:szCs w:val="24"/>
+        </w:rPr>
+      </w:pPr>
+      <w:r>
+        <w:rPr>
+          <w:rFonts w:ascii="Times New Roman" w:hAnsi="Times New Roman" w:cs="Times New Roman"/>
+          <w:sz w:val="24"/>
+          <w:szCs w:val="24"/>
+        </w:rPr>
+        <w:t xml:space="preserve">Formulario: Llena los campos "Nombre", "Correo electrónico", "Asunto" y "Mensaje". Haz clic en "Enviar Mensaje" para mandar tu consulta (esto es una simulación y no se </w:t>
       </w:r>
       <w:proofErr w:type="gramStart"/>
       <w:r>
@@ -593,6 +1315,61 @@
           <w:szCs w:val="24"/>
         </w:rPr>
         <w:t xml:space="preserve"> un mensaje real).</w:t>
+      </w:r>
+      <w:bookmarkStart w:id="0" w:name="_GoBack"/>
+      <w:bookmarkEnd w:id="0"/>
+    </w:p>
+    <w:p>
+      <w:pPr>
+        <w:pStyle w:val="Prrafodelista"/>
+        <w:jc w:val="both"/>
+        <w:rPr>
+          <w:rFonts w:ascii="Times New Roman" w:hAnsi="Times New Roman" w:cs="Times New Roman"/>
+          <w:sz w:val="24"/>
+          <w:szCs w:val="24"/>
+        </w:rPr>
+      </w:pPr>
+      <w:r>
+        <w:rPr>
+          <w:rFonts w:ascii="Times New Roman" w:hAnsi="Times New Roman" w:cs="Times New Roman"/>
+          <w:sz w:val="24"/>
+          <w:szCs w:val="24"/>
+        </w:rPr>
+        <w:drawing>
+          <wp:inline distT="0" distB="0" distL="0" distR="0" wp14:anchorId="31991FE3" wp14:editId="1E380EDD">
+            <wp:extent cx="5400040" cy="2641600"/>
+            <wp:effectExtent l="0" t="0" r="0" b="6350"/>
+            <wp:docPr id="17" name="Imagen 17"/>
+            <wp:cNvGraphicFramePr>
+              <a:graphicFrameLocks xmlns:a="http://schemas.openxmlformats.org/drawingml/2006/main" noChangeAspect="1"/>
+            </wp:cNvGraphicFramePr>
+            <a:graphic xmlns:a="http://schemas.openxmlformats.org/drawingml/2006/main">
+              <a:graphicData uri="http://schemas.openxmlformats.org/drawingml/2006/picture">
+                <pic:pic xmlns:pic="http://schemas.openxmlformats.org/drawingml/2006/picture">
+                  <pic:nvPicPr>
+                    <pic:cNvPr id="1" name=""/>
+                    <pic:cNvPicPr/>
+                  </pic:nvPicPr>
+                  <pic:blipFill>
+                    <a:blip r:embed="rId18"/>
+                    <a:stretch>
+                      <a:fillRect/>
+                    </a:stretch>
+                  </pic:blipFill>
+                  <pic:spPr>
+                    <a:xfrm>
+                      <a:off x="0" y="0"/>
+                      <a:ext cx="5400040" cy="2641600"/>
+                    </a:xfrm>
+                    <a:prstGeom prst="rect">
+                      <a:avLst/>
+                    </a:prstGeom>
+                  </pic:spPr>
+                </pic:pic>
+              </a:graphicData>
+            </a:graphic>
+          </wp:inline>
+        </w:drawing>
       </w:r>
     </w:p>
     <w:p>
@@ -602,6 +1379,7 @@
           <w:ilvl w:val="0"/>
           <w:numId w:val="4"/>
         </w:numPr>
+        <w:jc w:val="both"/>
         <w:rPr>
           <w:rFonts w:ascii="Times New Roman" w:hAnsi="Times New Roman" w:cs="Times New Roman"/>
           <w:sz w:val="24"/>
@@ -633,6 +1411,59 @@
           <w:szCs w:val="24"/>
         </w:rPr>
         <w:t xml:space="preserve"> de inicio.</w:t>
+      </w:r>
+    </w:p>
+    <w:p>
+      <w:pPr>
+        <w:pStyle w:val="Prrafodelista"/>
+        <w:jc w:val="both"/>
+        <w:rPr>
+          <w:rFonts w:ascii="Times New Roman" w:hAnsi="Times New Roman" w:cs="Times New Roman"/>
+          <w:sz w:val="24"/>
+          <w:szCs w:val="24"/>
+        </w:rPr>
+      </w:pPr>
+      <w:r>
+        <w:rPr>
+          <w:rFonts w:ascii="Times New Roman" w:hAnsi="Times New Roman" w:cs="Times New Roman"/>
+          <w:sz w:val="24"/>
+          <w:szCs w:val="24"/>
+        </w:rPr>
+        <w:drawing>
+          <wp:inline distT="0" distB="0" distL="0" distR="0" wp14:anchorId="284DB3A7" wp14:editId="035AD798">
+            <wp:extent cx="5400040" cy="337820"/>
+            <wp:effectExtent l="0" t="0" r="0" b="5080"/>
+            <wp:docPr id="18" name="Imagen 18"/>
+            <wp:cNvGraphicFramePr>
+              <a:graphicFrameLocks xmlns:a="http://schemas.openxmlformats.org/drawingml/2006/main" noChangeAspect="1"/>
+            </wp:cNvGraphicFramePr>
+            <a:graphic xmlns:a="http://schemas.openxmlformats.org/drawingml/2006/main">
+              <a:graphicData uri="http://schemas.openxmlformats.org/drawingml/2006/picture">
+                <pic:pic xmlns:pic="http://schemas.openxmlformats.org/drawingml/2006/picture">
+                  <pic:nvPicPr>
+                    <pic:cNvPr id="1" name=""/>
+                    <pic:cNvPicPr/>
+                  </pic:nvPicPr>
+                  <pic:blipFill>
+                    <a:blip r:embed="rId19"/>
+                    <a:stretch>
+                      <a:fillRect/>
+                    </a:stretch>
+                  </pic:blipFill>
+                  <pic:spPr>
+                    <a:xfrm>
+                      <a:off x="0" y="0"/>
+                      <a:ext cx="5400040" cy="337820"/>
+                    </a:xfrm>
+                    <a:prstGeom prst="rect">
+                      <a:avLst/>
+                    </a:prstGeom>
+                  </pic:spPr>
+                </pic:pic>
+              </a:graphicData>
+            </a:graphic>
+          </wp:inline>
+        </w:drawing>
       </w:r>
     </w:p>
     <w:sectPr>
@@ -646,7 +1477,7 @@
 </file>
 
 <file path=word/numbering.xml><?xml version="1.0" encoding="utf-8"?>
-<w:numbering xmlns:wpc="http://schemas.microsoft.com/office/word/2010/wordprocessingCanvas" xmlns:cx="http://schemas.microsoft.com/office/drawing/2014/chartex" xmlns:cx1="http://schemas.microsoft.com/office/drawing/2015/9/8/chartex" xmlns:cx2="http://schemas.microsoft.com/office/drawing/2015/10/21/chartex" xmlns:cx3="http://schemas.microsoft.com/office/drawing/2016/5/9/chartex" xmlns:cx4="http://schemas.microsoft.com/office/drawing/2016/5/10/chartex" xmlns:cx5="http://schemas.microsoft.com/office/drawing/2016/5/11/chartex" xmlns:cx6="http://schemas.microsoft.com/office/drawing/2016/5/12/chartex" xmlns:cx7="http://schemas.microsoft.com/office/drawing/2016/5/13/chartex" xmlns:cx8="http://schemas.microsoft.com/office/drawing/2016/5/14/chartex" xmlns:mc="http://schemas.openxmlformats.org/markup-compatibility/2006" xmlns:aink="http://schemas.microsoft.com/office/drawing/2016/ink" xmlns:am3d="http://schemas.microsoft.com/office/drawing/2017/model3d" xmlns:o="urn:schemas-microsoft-com:office:office" xmlns:r="http://schemas.openxmlformats.org/officeDocument/2006/relationships" xmlns:m="http://schemas.openxmlformats.org/officeDocument/2006/math" xmlns:v="urn:schemas-microsoft-com:vml" xmlns:wp14="http://schemas.microsoft.com/office/word/2010/wordprocessingDrawing" xmlns:wp="http://schemas.openxmlformats.org/drawingml/2006/wordprocessingDrawing" xmlns:w10="urn:schemas-microsoft-com:office:word" xmlns:w="http://schemas.openxmlformats.org/wordprocessingml/2006/main" xmlns:w14="http://schemas.microsoft.com/office/word/2010/wordml" xmlns:w15="http://schemas.microsoft.com/office/word/2012/wordml" xmlns:w16cex="http://schemas.microsoft.com/office/word/2018/wordml/cex" xmlns:w16cid="http://schemas.microsoft.com/office/word/2016/wordml/cid" xmlns:w16="http://schemas.microsoft.com/office/word/2018/wordml" xmlns:w16sdtdh="http://schemas.microsoft.com/office/word/2020/wordml/sdtdatahash" xmlns:w16se="http://schemas.microsoft.com/office/word/2015/wordml/symex" xmlns:wpg="http://schemas.microsoft.com/office/word/2010/wordprocessingGroup" xmlns:wpi="http://schemas.microsoft.com/office/word/2010/wordprocessingInk" xmlns:wne="http://schemas.microsoft.com/office/word/2006/wordml" xmlns:wps="http://schemas.microsoft.com/office/word/2010/wordprocessingShape" mc:Ignorable="w14 w15 w16se w16cid w16 w16cex w16sdtdh wp14">
+<w:numbering xmlns:wpc="http://schemas.microsoft.com/office/word/2010/wordprocessingCanvas" xmlns:cx="http://schemas.microsoft.com/office/drawing/2014/chartex" xmlns:cx1="http://schemas.microsoft.com/office/drawing/2015/9/8/chartex" xmlns:cx2="http://schemas.microsoft.com/office/drawing/2015/10/21/chartex" xmlns:cx3="http://schemas.microsoft.com/office/drawing/2016/5/9/chartex" xmlns:cx4="http://schemas.microsoft.com/office/drawing/2016/5/10/chartex" xmlns:cx5="http://schemas.microsoft.com/office/drawing/2016/5/11/chartex" xmlns:cx6="http://schemas.microsoft.com/office/drawing/2016/5/12/chartex" xmlns:cx7="http://schemas.microsoft.com/office/drawing/2016/5/13/chartex" xmlns:cx8="http://schemas.microsoft.com/office/drawing/2016/5/14/chartex" xmlns:mc="http://schemas.openxmlformats.org/markup-compatibility/2006" xmlns:aink="http://schemas.microsoft.com/office/drawing/2016/ink" xmlns:am3d="http://schemas.microsoft.com/office/drawing/2017/model3d" xmlns:o="urn:schemas-microsoft-com:office:office" xmlns:r="http://schemas.openxmlformats.org/officeDocument/2006/relationships" xmlns:m="http://schemas.openxmlformats.org/officeDocument/2006/math" xmlns:v="urn:schemas-microsoft-com:vml" xmlns:wp14="http://schemas.microsoft.com/office/word/2010/wordprocessingDrawing" xmlns:wp="http://schemas.openxmlformats.org/drawingml/2006/wordprocessingDrawing" xmlns:w10="urn:schemas-microsoft-com:office:word" xmlns:w="http://schemas.openxmlformats.org/wordprocessingml/2006/main" xmlns:w14="http://schemas.microsoft.com/office/word/2010/wordml" xmlns:w15="http://schemas.microsoft.com/office/word/2012/wordml" xmlns:w16cid="http://schemas.microsoft.com/office/word/2016/wordml/cid" xmlns:w16se="http://schemas.microsoft.com/office/word/2015/wordml/symex" xmlns:wpg="http://schemas.microsoft.com/office/word/2010/wordprocessingGroup" xmlns:wpi="http://schemas.microsoft.com/office/word/2010/wordprocessingInk" xmlns:wne="http://schemas.microsoft.com/office/word/2006/wordml" xmlns:wps="http://schemas.microsoft.com/office/word/2010/wordprocessingShape" mc:Ignorable="w14 w15 w16se w16cid wp14">
   <w:abstractNum w:abstractNumId="0" w15:restartNumberingAfterBreak="0">
     <w:nsid w:val="1DCB3332"/>
     <w:multiLevelType w:val="hybridMultilevel"/>
@@ -1115,7 +1946,7 @@
 </file>
 
 <file path=word/styles.xml><?xml version="1.0" encoding="utf-8"?>
-<w:styles xmlns:mc="http://schemas.openxmlformats.org/markup-compatibility/2006" xmlns:r="http://schemas.openxmlformats.org/officeDocument/2006/relationships" xmlns:w="http://schemas.openxmlformats.org/wordprocessingml/2006/main" xmlns:w14="http://schemas.microsoft.com/office/word/2010/wordml" xmlns:w15="http://schemas.microsoft.com/office/word/2012/wordml" xmlns:w16cex="http://schemas.microsoft.com/office/word/2018/wordml/cex" xmlns:w16cid="http://schemas.microsoft.com/office/word/2016/wordml/cid" xmlns:w16="http://schemas.microsoft.com/office/word/2018/wordml" xmlns:w16sdtdh="http://schemas.microsoft.com/office/word/2020/wordml/sdtdatahash" xmlns:w16se="http://schemas.microsoft.com/office/word/2015/wordml/symex" mc:Ignorable="w14 w15 w16se w16cid w16 w16cex w16sdtdh">
+<w:styles xmlns:mc="http://schemas.openxmlformats.org/markup-compatibility/2006" xmlns:r="http://schemas.openxmlformats.org/officeDocument/2006/relationships" xmlns:w="http://schemas.openxmlformats.org/wordprocessingml/2006/main" xmlns:w14="http://schemas.microsoft.com/office/word/2010/wordml" xmlns:w15="http://schemas.microsoft.com/office/word/2012/wordml" xmlns:w16cid="http://schemas.microsoft.com/office/word/2016/wordml/cid" xmlns:w16se="http://schemas.microsoft.com/office/word/2015/wordml/symex" mc:Ignorable="w14 w15 w16se w16cid">
   <w:docDefaults>
     <w:rPrDefault>
       <w:rPr>
@@ -1131,7 +1962,7 @@
       </w:pPr>
     </w:pPrDefault>
   </w:docDefaults>
-  <w:latentStyles w:defLockedState="0" w:defUIPriority="99" w:defSemiHidden="0" w:defUnhideWhenUsed="0" w:defQFormat="0" w:count="376">
+  <w:latentStyles w:defLockedState="0" w:defUIPriority="99" w:defSemiHidden="0" w:defUnhideWhenUsed="0" w:defQFormat="0" w:count="375">
     <w:lsdException w:name="Normal" w:uiPriority="0" w:qFormat="1"/>
     <w:lsdException w:name="heading 1" w:uiPriority="9" w:qFormat="1"/>
     <w:lsdException w:name="heading 2" w:semiHidden="1" w:uiPriority="9" w:unhideWhenUsed="1" w:qFormat="1"/>
@@ -1507,7 +2338,6 @@
     <w:lsdException w:name="Smart Hyperlink" w:semiHidden="1" w:unhideWhenUsed="1"/>
     <w:lsdException w:name="Hashtag" w:semiHidden="1" w:unhideWhenUsed="1"/>
     <w:lsdException w:name="Unresolved Mention" w:semiHidden="1" w:unhideWhenUsed="1"/>
-    <w:lsdException w:name="Smart Link" w:semiHidden="1" w:unhideWhenUsed="1"/>
   </w:latentStyles>
   <w:style w:type="paragraph" w:default="1" w:styleId="Normal">
     <w:name w:val="Normal"/>

</xml_diff>